<commit_message>
Build - Final Commit
</commit_message>
<xml_diff>
--- a/Devoir.docx
+++ b/Devoir.docx
@@ -1077,14 +1077,22 @@
     </w:p>
     <w:p>
       <w:r>
-        <w:t xml:space="preserve">Nous avons créé un jeu ou le personnage principale risque sa vie. Il doit trouver une façon rapide </w:t>
-      </w:r>
-    </w:p>
-    <w:p>
+        <w:t>Nous avons créé un jeu o</w:t>
+      </w:r>
+      <w:r>
+        <w:t>ù</w:t>
+      </w:r>
+      <w:r>
+        <w:t xml:space="preserve"> le personnage principale risque sa vie. Il doit trouver une façon rapide</w:t>
+      </w:r>
+      <w:r>
+        <w:t xml:space="preserve"> </w:t>
+      </w:r>
       <w:r>
         <w:t>de quitter l’endroit parce qu’il est infecté de zombie.</w:t>
       </w:r>
     </w:p>
+    <w:p/>
     <w:p>
       <w:pPr>
         <w:pStyle w:val="Heading1"/>
@@ -1140,7 +1148,19 @@
         <w:t>la mollette de la souris</w:t>
       </w:r>
       <w:r>
-        <w:t xml:space="preserve"> pour faires les changements d’arme à feu.</w:t>
+        <w:t xml:space="preserve"> pour faires les changements d’arme à feu</w:t>
+      </w:r>
+      <w:r>
+        <w:t xml:space="preserve">. Le joueur peut aussi prendre une arme, de l’armure, des munitions et des </w:t>
+      </w:r>
+      <w:r>
+        <w:t>kit de premier soin</w:t>
+      </w:r>
+      <w:r>
+        <w:t xml:space="preserve"> </w:t>
+      </w:r>
+      <w:r>
+        <w:t>pour l’aider dans sa quête.</w:t>
       </w:r>
     </w:p>
     <w:p>
@@ -1190,21 +1210,30 @@
           <w:lang w:val="en-CA"/>
         </w:rPr>
       </w:pPr>
-      <w:proofErr w:type="spellStart"/>
-      <w:r>
-        <w:rPr>
-          <w:lang w:val="en-CA"/>
-        </w:rPr>
-        <w:t>FpsController</w:t>
-      </w:r>
-      <w:proofErr w:type="spellEnd"/>
-      <w:r>
-        <w:rPr>
-          <w:lang w:val="en-CA"/>
-        </w:rPr>
-        <w:t xml:space="preserve">, </w:t>
-      </w:r>
-      <w:proofErr w:type="spellStart"/>
+      <w:r>
+        <w:rPr>
+          <w:lang w:val="en-CA"/>
+        </w:rPr>
+        <w:t>RigidBody</w:t>
+      </w:r>
+      <w:r>
+        <w:rPr>
+          <w:lang w:val="en-CA"/>
+        </w:rPr>
+        <w:t>F</w:t>
+      </w:r>
+      <w:r>
+        <w:rPr>
+          <w:lang w:val="en-CA"/>
+        </w:rPr>
+        <w:t>PS</w:t>
+      </w:r>
+      <w:r>
+        <w:rPr>
+          <w:lang w:val="en-CA"/>
+        </w:rPr>
+        <w:t xml:space="preserve">Controller, </w:t>
+      </w:r>
       <w:r>
         <w:rPr>
           <w:lang w:val="en-CA"/>
@@ -1215,14 +1244,19 @@
         <w:rPr>
           <w:lang w:val="en-CA"/>
         </w:rPr>
-        <w:t>eaponmanager</w:t>
-      </w:r>
-      <w:proofErr w:type="spellEnd"/>
-      <w:r>
-        <w:rPr>
-          <w:lang w:val="en-CA"/>
-        </w:rPr>
-        <w:t xml:space="preserve">, </w:t>
+        <w:t>eapon</w:t>
+      </w:r>
+      <w:r>
+        <w:rPr>
+          <w:lang w:val="en-CA"/>
+        </w:rPr>
+        <w:t>M</w:t>
+      </w:r>
+      <w:r>
+        <w:rPr>
+          <w:lang w:val="en-CA"/>
+        </w:rPr>
+        <w:t xml:space="preserve">anager, </w:t>
       </w:r>
       <w:r>
         <w:rPr>
@@ -1248,61 +1282,11 @@
         </w:rPr>
         <w:t xml:space="preserve">oading, </w:t>
       </w:r>
-      <w:proofErr w:type="spellStart"/>
-      <w:r>
-        <w:rPr>
-          <w:lang w:val="en-CA"/>
-        </w:rPr>
-        <w:t>LoadingManager</w:t>
-      </w:r>
-      <w:proofErr w:type="spellEnd"/>
-      <w:r>
-        <w:rPr>
-          <w:lang w:val="en-CA"/>
-        </w:rPr>
-        <w:t xml:space="preserve">, Weapon, </w:t>
-      </w:r>
-      <w:proofErr w:type="spellStart"/>
-      <w:r>
-        <w:rPr>
-          <w:lang w:val="en-CA"/>
-        </w:rPr>
-        <w:t>WeaponScriptableObject</w:t>
-      </w:r>
-      <w:proofErr w:type="spellEnd"/>
-      <w:r>
-        <w:rPr>
-          <w:lang w:val="en-CA"/>
-        </w:rPr>
-        <w:t xml:space="preserve">, </w:t>
-      </w:r>
-      <w:proofErr w:type="spellStart"/>
-      <w:r>
-        <w:rPr>
-          <w:lang w:val="en-CA"/>
-        </w:rPr>
-        <w:t>WeaponClassScriptableObject</w:t>
-      </w:r>
-      <w:proofErr w:type="spellEnd"/>
-      <w:r>
-        <w:rPr>
-          <w:lang w:val="en-CA"/>
-        </w:rPr>
-        <w:t xml:space="preserve">, </w:t>
-      </w:r>
-      <w:proofErr w:type="spellStart"/>
-      <w:r>
-        <w:rPr>
-          <w:lang w:val="en-CA"/>
-        </w:rPr>
-        <w:t>TempCamLook</w:t>
-      </w:r>
-      <w:proofErr w:type="spellEnd"/>
-      <w:r>
-        <w:rPr>
-          <w:lang w:val="en-CA"/>
-        </w:rPr>
-        <w:t>, RNG,</w:t>
+      <w:r>
+        <w:rPr>
+          <w:lang w:val="en-CA"/>
+        </w:rPr>
+        <w:t>LoadingManager, Weapon, WeaponScriptableObject, WeaponClassScriptableObject, TempCamLook, RNG,</w:t>
       </w:r>
       <w:r>
         <w:rPr>
@@ -1326,67 +1310,37 @@
         <w:rPr>
           <w:lang w:val="en-CA"/>
         </w:rPr>
-        <w:t>M9bulletpool,</w:t>
-      </w:r>
-      <w:r>
-        <w:rPr>
-          <w:lang w:val="en-CA"/>
-        </w:rPr>
-        <w:t xml:space="preserve"> </w:t>
-      </w:r>
-      <w:r>
-        <w:rPr>
-          <w:lang w:val="en-CA"/>
-        </w:rPr>
-        <w:t xml:space="preserve">M41bulletPool, </w:t>
-      </w:r>
-      <w:proofErr w:type="spellStart"/>
-      <w:r>
-        <w:rPr>
-          <w:lang w:val="en-CA"/>
-        </w:rPr>
-        <w:t>MuzzleScript</w:t>
-      </w:r>
-      <w:proofErr w:type="spellEnd"/>
-      <w:r>
-        <w:rPr>
-          <w:lang w:val="en-CA"/>
-        </w:rPr>
-        <w:t xml:space="preserve">, </w:t>
-      </w:r>
-      <w:proofErr w:type="spellStart"/>
-      <w:r>
-        <w:rPr>
-          <w:lang w:val="en-CA"/>
-        </w:rPr>
-        <w:t>PlayerUIManager</w:t>
-      </w:r>
-      <w:proofErr w:type="spellEnd"/>
-      <w:r>
-        <w:rPr>
-          <w:lang w:val="en-CA"/>
-        </w:rPr>
-        <w:t>,</w:t>
-      </w:r>
-      <w:r>
-        <w:rPr>
-          <w:lang w:val="en-CA"/>
-        </w:rPr>
-        <w:t xml:space="preserve"> </w:t>
-      </w:r>
-      <w:proofErr w:type="spellStart"/>
-      <w:r>
-        <w:rPr>
-          <w:lang w:val="en-CA"/>
-        </w:rPr>
-        <w:t>WeaponShoot</w:t>
-      </w:r>
-      <w:proofErr w:type="spellEnd"/>
-      <w:r>
-        <w:rPr>
-          <w:lang w:val="en-CA"/>
-        </w:rPr>
-        <w:t xml:space="preserve"> </w:t>
+        <w:t>M41</w:t>
+      </w:r>
+      <w:r>
+        <w:rPr>
+          <w:lang w:val="en-CA"/>
+        </w:rPr>
+        <w:t>6B</w:t>
+      </w:r>
+      <w:r>
+        <w:rPr>
+          <w:lang w:val="en-CA"/>
+        </w:rPr>
+        <w:t>ulletPool, MuzzleScript, PlayerUIManager,</w:t>
+      </w:r>
+      <w:r>
+        <w:rPr>
+          <w:lang w:val="en-CA"/>
+        </w:rPr>
+        <w:t xml:space="preserve"> WeaponShoot</w:t>
+      </w:r>
+      <w:r>
+        <w:rPr>
+          <w:lang w:val="en-CA"/>
+        </w:rPr>
+        <w:t>, WeaponCollect, ArmorCollect, HealthCollect, AmmoCollect</w:t>
+      </w:r>
+      <w:r>
+        <w:rPr>
+          <w:lang w:val="en-CA"/>
+        </w:rPr>
+        <w:t>, PlayerStatsSO</w:t>
       </w:r>
     </w:p>
     <w:p>
@@ -1422,112 +1376,18 @@
           <w:lang w:val="en-CA"/>
         </w:rPr>
       </w:pPr>
-      <w:proofErr w:type="spellStart"/>
-      <w:r>
-        <w:rPr>
-          <w:lang w:val="en-CA"/>
-        </w:rPr>
-        <w:t>MenueController</w:t>
-      </w:r>
-      <w:proofErr w:type="spellEnd"/>
-      <w:r>
-        <w:rPr>
-          <w:lang w:val="en-CA"/>
-        </w:rPr>
-        <w:t xml:space="preserve">, </w:t>
-      </w:r>
-      <w:proofErr w:type="spellStart"/>
-      <w:r>
-        <w:rPr>
-          <w:lang w:val="en-CA"/>
-        </w:rPr>
-        <w:t>EnemieController</w:t>
-      </w:r>
-      <w:proofErr w:type="spellEnd"/>
-      <w:r>
-        <w:rPr>
-          <w:lang w:val="en-CA"/>
-        </w:rPr>
-        <w:t xml:space="preserve">, </w:t>
-      </w:r>
-      <w:proofErr w:type="spellStart"/>
-      <w:r>
-        <w:rPr>
-          <w:lang w:val="en-CA"/>
-        </w:rPr>
-        <w:t>PauseMenu</w:t>
-      </w:r>
-      <w:proofErr w:type="spellEnd"/>
-      <w:r>
-        <w:rPr>
-          <w:lang w:val="en-CA"/>
-        </w:rPr>
-        <w:t xml:space="preserve">, </w:t>
-      </w:r>
-      <w:proofErr w:type="spellStart"/>
-      <w:r>
-        <w:rPr>
-          <w:lang w:val="en-CA"/>
-        </w:rPr>
-        <w:t>GameManager</w:t>
-      </w:r>
-      <w:proofErr w:type="spellEnd"/>
-      <w:r>
-        <w:rPr>
-          <w:lang w:val="en-CA"/>
-        </w:rPr>
-        <w:t xml:space="preserve">, </w:t>
-      </w:r>
-      <w:proofErr w:type="spellStart"/>
-      <w:r>
-        <w:rPr>
-          <w:lang w:val="en-CA"/>
-        </w:rPr>
-        <w:t>AvoidWater</w:t>
-      </w:r>
-      <w:proofErr w:type="spellEnd"/>
-      <w:r>
-        <w:rPr>
-          <w:lang w:val="en-CA"/>
-        </w:rPr>
-        <w:t xml:space="preserve">, </w:t>
-      </w:r>
-      <w:proofErr w:type="spellStart"/>
-      <w:r>
-        <w:rPr>
-          <w:lang w:val="en-CA"/>
-        </w:rPr>
-        <w:t>MainStory</w:t>
-      </w:r>
-      <w:proofErr w:type="spellEnd"/>
-      <w:r>
-        <w:rPr>
-          <w:lang w:val="en-CA"/>
-        </w:rPr>
-        <w:t xml:space="preserve">, End, </w:t>
-      </w:r>
-      <w:proofErr w:type="spellStart"/>
-      <w:r>
-        <w:rPr>
-          <w:lang w:val="en-CA"/>
-        </w:rPr>
-        <w:t>EnemyHeallth</w:t>
-      </w:r>
-      <w:proofErr w:type="spellEnd"/>
-      <w:r>
-        <w:rPr>
-          <w:lang w:val="en-CA"/>
-        </w:rPr>
-        <w:t xml:space="preserve">, </w:t>
-      </w:r>
-      <w:proofErr w:type="spellStart"/>
-      <w:r>
-        <w:rPr>
-          <w:lang w:val="en-CA"/>
-        </w:rPr>
-        <w:t>TimeController</w:t>
-      </w:r>
-      <w:proofErr w:type="spellEnd"/>
+      <w:r>
+        <w:rPr>
+          <w:lang w:val="en-CA"/>
+        </w:rPr>
+        <w:t xml:space="preserve">MenueController, EnemieController, PauseMenu, </w:t>
+      </w:r>
+      <w:r>
+        <w:rPr>
+          <w:lang w:val="en-CA"/>
+        </w:rPr>
+        <w:t>GameManager, AvoidWater, MainStory, End, EnemyHeallth, TimeController</w:t>
+      </w:r>
     </w:p>
     <w:p>
       <w:pPr>
@@ -1562,20 +1422,19 @@
           <w:lang w:val="fr-HT"/>
         </w:rPr>
       </w:pPr>
-      <w:proofErr w:type="spellStart"/>
       <w:r>
         <w:rPr>
           <w:lang w:val="fr-HT"/>
         </w:rPr>
-        <w:t>ResolutionSetting</w:t>
-      </w:r>
-      <w:proofErr w:type="spellEnd"/>
-      <w:r>
+        <w:t xml:space="preserve">ResolutionSetting </w:t>
+      </w:r>
+    </w:p>
+    <w:p>
+      <w:pPr>
         <w:rPr>
           <w:lang w:val="fr-HT"/>
         </w:rPr>
-        <w:t xml:space="preserve"> </w:t>
-      </w:r>
+      </w:pPr>
     </w:p>
     <w:p>
       <w:pPr>
@@ -1590,102 +1449,31 @@
           <w:lang w:val="fr-HT"/>
         </w:rPr>
       </w:pPr>
-    </w:p>
-    <w:p>
-      <w:pPr>
+      <w:r>
         <w:rPr>
           <w:lang w:val="fr-HT"/>
         </w:rPr>
-      </w:pPr>
-      <w:r>
+        <w:t xml:space="preserve">Asset utiliser </w:t>
+      </w:r>
+    </w:p>
+    <w:p>
+      <w:pPr>
         <w:rPr>
           <w:lang w:val="fr-HT"/>
         </w:rPr>
-        <w:t xml:space="preserve">Asset utiliser </w:t>
-      </w:r>
-    </w:p>
-    <w:p>
-      <w:pPr>
+      </w:pPr>
+      <w:r>
         <w:rPr>
           <w:lang w:val="fr-HT"/>
         </w:rPr>
-      </w:pPr>
-      <w:proofErr w:type="spellStart"/>
-      <w:r>
-        <w:rPr>
-          <w:lang w:val="fr-HT"/>
-        </w:rPr>
-        <w:t>Mega</w:t>
-      </w:r>
-      <w:proofErr w:type="spellEnd"/>
-      <w:r>
-        <w:rPr>
-          <w:lang w:val="fr-HT"/>
-        </w:rPr>
-        <w:t xml:space="preserve"> </w:t>
-      </w:r>
-      <w:proofErr w:type="spellStart"/>
-      <w:r>
-        <w:rPr>
-          <w:lang w:val="fr-HT"/>
-        </w:rPr>
-        <w:t>Wolrd</w:t>
-      </w:r>
-      <w:proofErr w:type="spellEnd"/>
-      <w:r>
-        <w:rPr>
-          <w:lang w:val="fr-HT"/>
-        </w:rPr>
-        <w:t xml:space="preserve">  </w:t>
-      </w:r>
-      <w:proofErr w:type="spellStart"/>
-      <w:r>
-        <w:rPr>
-          <w:lang w:val="fr-HT"/>
-        </w:rPr>
-        <w:t>editeur</w:t>
-      </w:r>
-      <w:proofErr w:type="spellEnd"/>
-      <w:r>
-        <w:rPr>
-          <w:lang w:val="fr-HT"/>
-        </w:rPr>
-        <w:t xml:space="preserve"> Vladislav </w:t>
-      </w:r>
-      <w:proofErr w:type="spellStart"/>
-      <w:r>
-        <w:rPr>
-          <w:lang w:val="fr-HT"/>
-        </w:rPr>
-        <w:t>Tsurikov</w:t>
-      </w:r>
-      <w:proofErr w:type="spellEnd"/>
-      <w:r>
-        <w:rPr>
-          <w:lang w:val="fr-HT"/>
-        </w:rPr>
-        <w:t xml:space="preserve"> </w:t>
+        <w:t xml:space="preserve">Mega Wolrd  editeur Vladislav Tsurikov </w:t>
       </w:r>
       <w:hyperlink r:id="rId8" w:history="1">
         <w:r>
           <w:rPr>
             <w:rStyle w:val="Hyperlink"/>
           </w:rPr>
-          <w:t xml:space="preserve">Vladislav </w:t>
-        </w:r>
-        <w:proofErr w:type="spellStart"/>
-        <w:r>
-          <w:rPr>
-            <w:rStyle w:val="Hyperlink"/>
-          </w:rPr>
-          <w:t>Tsurikov</w:t>
-        </w:r>
-        <w:proofErr w:type="spellEnd"/>
-        <w:r>
-          <w:rPr>
-            <w:rStyle w:val="Hyperlink"/>
-          </w:rPr>
-          <w:t xml:space="preserve"> (artstation.com)</w:t>
+          <w:t>Vladislav Tsurikov (artstation.com)</w:t>
         </w:r>
       </w:hyperlink>
     </w:p>
@@ -1699,35 +1487,7 @@
         <w:rPr>
           <w:lang w:val="en-CA"/>
         </w:rPr>
-        <w:t xml:space="preserve">Boat Pack </w:t>
-      </w:r>
-      <w:proofErr w:type="spellStart"/>
-      <w:r>
-        <w:rPr>
-          <w:lang w:val="en-CA"/>
-        </w:rPr>
-        <w:t>editeur</w:t>
-      </w:r>
-      <w:proofErr w:type="spellEnd"/>
-      <w:r>
-        <w:rPr>
-          <w:lang w:val="en-CA"/>
-        </w:rPr>
-        <w:t xml:space="preserve"> Lukas </w:t>
-      </w:r>
-      <w:proofErr w:type="spellStart"/>
-      <w:r>
-        <w:rPr>
-          <w:lang w:val="en-CA"/>
-        </w:rPr>
-        <w:t>Bobor</w:t>
-      </w:r>
-      <w:proofErr w:type="spellEnd"/>
-      <w:r>
-        <w:rPr>
-          <w:lang w:val="en-CA"/>
-        </w:rPr>
-        <w:t xml:space="preserve"> </w:t>
+        <w:t xml:space="preserve">Boat Pack editeur Lukas Bobor </w:t>
       </w:r>
       <w:hyperlink r:id="rId9" w:history="1">
         <w:r>
@@ -1735,23 +1495,7 @@
             <w:rStyle w:val="Hyperlink"/>
             <w:lang w:val="en-CA"/>
           </w:rPr>
-          <w:t xml:space="preserve">Home | </w:t>
-        </w:r>
-        <w:proofErr w:type="spellStart"/>
-        <w:r>
-          <w:rPr>
-            <w:rStyle w:val="Hyperlink"/>
-            <w:lang w:val="en-CA"/>
-          </w:rPr>
-          <w:t>lukasbobor</w:t>
-        </w:r>
-        <w:proofErr w:type="spellEnd"/>
-        <w:r>
-          <w:rPr>
-            <w:rStyle w:val="Hyperlink"/>
-            <w:lang w:val="en-CA"/>
-          </w:rPr>
-          <w:t xml:space="preserve"> (boborlukas.wixsite.com)</w:t>
+          <w:t>Home | lukasbobor (boborlukas.wixsite.com)</w:t>
         </w:r>
       </w:hyperlink>
     </w:p>
@@ -1762,58 +1506,14 @@
         </w:rPr>
       </w:pPr>
       <w:r>
-        <w:t xml:space="preserve">Zombi </w:t>
-      </w:r>
-      <w:proofErr w:type="spellStart"/>
-      <w:r>
-        <w:t>Editeur</w:t>
-      </w:r>
-      <w:proofErr w:type="spellEnd"/>
-      <w:r>
-        <w:t xml:space="preserve"> </w:t>
-      </w:r>
-      <w:proofErr w:type="spellStart"/>
-      <w:r>
-        <w:t>PxlTiger</w:t>
-      </w:r>
-      <w:proofErr w:type="spellEnd"/>
-      <w:r>
-        <w:t xml:space="preserve"> </w:t>
+        <w:t xml:space="preserve">Zombi Editeur PxlTiger </w:t>
       </w:r>
       <w:hyperlink r:id="rId10" w:anchor="publisher" w:history="1">
         <w:r>
           <w:rPr>
             <w:rStyle w:val="Hyperlink"/>
           </w:rPr>
-          <w:t xml:space="preserve">Zombie | 3D </w:t>
-        </w:r>
-        <w:proofErr w:type="spellStart"/>
-        <w:r>
-          <w:rPr>
-            <w:rStyle w:val="Hyperlink"/>
-          </w:rPr>
-          <w:t>Humanoids</w:t>
-        </w:r>
-        <w:proofErr w:type="spellEnd"/>
-        <w:r>
-          <w:rPr>
-            <w:rStyle w:val="Hyperlink"/>
-          </w:rPr>
-          <w:t xml:space="preserve"> | </w:t>
-        </w:r>
-        <w:proofErr w:type="spellStart"/>
-        <w:r>
-          <w:rPr>
-            <w:rStyle w:val="Hyperlink"/>
-          </w:rPr>
-          <w:t>Unity</w:t>
-        </w:r>
-        <w:proofErr w:type="spellEnd"/>
-        <w:r>
-          <w:rPr>
-            <w:rStyle w:val="Hyperlink"/>
-          </w:rPr>
-          <w:t xml:space="preserve"> Asset Store</w:t>
+          <w:t>Zombie | 3D Humanoids | Unity Asset Store</w:t>
         </w:r>
       </w:hyperlink>
     </w:p>

</xml_diff>